<commit_message>
Diseño y desarrollo de un prototipo para la gestión de reservas de canchas sintéticas en entornos comunitarios
</commit_message>
<xml_diff>
--- a/actividad 1/Actividad 1 - Identificar el proyecto tecnológico a trabajar.docx
+++ b/actividad 1/Actividad 1 - Identificar el proyecto tecnológico a trabajar.docx
@@ -412,7 +412,6 @@
             <w:tabs>
               <w:tab w:val="right" w:leader="dot" w:pos="9350"/>
             </w:tabs>
-            <w:jc w:val="both"/>
             <w:rPr>
               <w:rFonts w:eastAsiaTheme="minorEastAsia"/>
               <w:noProof/>
@@ -443,7 +442,7 @@
             </w:rPr>
             <w:fldChar w:fldCharType="separate"/>
           </w:r>
-          <w:hyperlink w:anchor="_Toc210322890" w:history="1">
+          <w:hyperlink w:anchor="_Toc210412246" w:history="1">
             <w:r>
               <w:rPr>
                 <w:rStyle w:val="Hipervnculo"/>
@@ -471,7 +470,7 @@
                 <w:noProof/>
                 <w:webHidden/>
               </w:rPr>
-              <w:instrText xml:space="preserve"> PAGEREF _Toc210322890 \h </w:instrText>
+              <w:instrText xml:space="preserve"> PAGEREF _Toc210412246 \h </w:instrText>
             </w:r>
             <w:r>
               <w:rPr>
@@ -508,14 +507,13 @@
             <w:tabs>
               <w:tab w:val="right" w:leader="dot" w:pos="9350"/>
             </w:tabs>
-            <w:jc w:val="both"/>
             <w:rPr>
               <w:rFonts w:eastAsiaTheme="minorEastAsia"/>
               <w:noProof/>
               <w:lang w:eastAsia="es-CO"/>
             </w:rPr>
           </w:pPr>
-          <w:hyperlink w:anchor="_Toc210322891" w:history="1">
+          <w:hyperlink w:anchor="_Toc210412247" w:history="1">
             <w:r>
               <w:rPr>
                 <w:rStyle w:val="Hipervnculo"/>
@@ -543,7 +541,7 @@
                 <w:noProof/>
                 <w:webHidden/>
               </w:rPr>
-              <w:instrText xml:space="preserve"> PAGEREF _Toc210322891 \h </w:instrText>
+              <w:instrText xml:space="preserve"> PAGEREF _Toc210412247 \h </w:instrText>
             </w:r>
             <w:r>
               <w:rPr>
@@ -580,14 +578,13 @@
             <w:tabs>
               <w:tab w:val="right" w:leader="dot" w:pos="9350"/>
             </w:tabs>
-            <w:jc w:val="both"/>
             <w:rPr>
               <w:rFonts w:eastAsiaTheme="minorEastAsia"/>
               <w:noProof/>
               <w:lang w:eastAsia="es-CO"/>
             </w:rPr>
           </w:pPr>
-          <w:hyperlink w:anchor="_Toc210322892" w:history="1">
+          <w:hyperlink w:anchor="_Toc210412248" w:history="1">
             <w:r>
               <w:rPr>
                 <w:rStyle w:val="Hipervnculo"/>
@@ -615,7 +612,7 @@
                 <w:noProof/>
                 <w:webHidden/>
               </w:rPr>
-              <w:instrText xml:space="preserve"> PAGEREF _Toc210322892 \h </w:instrText>
+              <w:instrText xml:space="preserve"> PAGEREF _Toc210412248 \h </w:instrText>
             </w:r>
             <w:r>
               <w:rPr>
@@ -652,14 +649,13 @@
             <w:tabs>
               <w:tab w:val="right" w:leader="dot" w:pos="9350"/>
             </w:tabs>
-            <w:jc w:val="both"/>
             <w:rPr>
               <w:rFonts w:eastAsiaTheme="minorEastAsia"/>
               <w:noProof/>
               <w:lang w:eastAsia="es-CO"/>
             </w:rPr>
           </w:pPr>
-          <w:hyperlink w:anchor="_Toc210322893" w:history="1">
+          <w:hyperlink w:anchor="_Toc210412249" w:history="1">
             <w:r>
               <w:rPr>
                 <w:rStyle w:val="Hipervnculo"/>
@@ -687,7 +683,7 @@
                 <w:noProof/>
                 <w:webHidden/>
               </w:rPr>
-              <w:instrText xml:space="preserve"> PAGEREF _Toc210322893 \h </w:instrText>
+              <w:instrText xml:space="preserve"> PAGEREF _Toc210412249 \h </w:instrText>
             </w:r>
             <w:r>
               <w:rPr>
@@ -724,14 +720,13 @@
             <w:tabs>
               <w:tab w:val="right" w:leader="dot" w:pos="9350"/>
             </w:tabs>
-            <w:jc w:val="both"/>
             <w:rPr>
               <w:rFonts w:eastAsiaTheme="minorEastAsia"/>
               <w:noProof/>
               <w:lang w:eastAsia="es-CO"/>
             </w:rPr>
           </w:pPr>
-          <w:hyperlink w:anchor="_Toc210322894" w:history="1">
+          <w:hyperlink w:anchor="_Toc210412250" w:history="1">
             <w:r>
               <w:rPr>
                 <w:rStyle w:val="Hipervnculo"/>
@@ -759,7 +754,7 @@
                 <w:noProof/>
                 <w:webHidden/>
               </w:rPr>
-              <w:instrText xml:space="preserve"> PAGEREF _Toc210322894 \h </w:instrText>
+              <w:instrText xml:space="preserve"> PAGEREF _Toc210412250 \h </w:instrText>
             </w:r>
             <w:r>
               <w:rPr>
@@ -796,14 +791,13 @@
             <w:tabs>
               <w:tab w:val="right" w:leader="dot" w:pos="9350"/>
             </w:tabs>
-            <w:jc w:val="both"/>
             <w:rPr>
               <w:rFonts w:eastAsiaTheme="minorEastAsia"/>
               <w:noProof/>
               <w:lang w:eastAsia="es-CO"/>
             </w:rPr>
           </w:pPr>
-          <w:hyperlink w:anchor="_Toc210322895" w:history="1">
+          <w:hyperlink w:anchor="_Toc210412251" w:history="1">
             <w:r>
               <w:rPr>
                 <w:rStyle w:val="Hipervnculo"/>
@@ -831,7 +825,7 @@
                 <w:noProof/>
                 <w:webHidden/>
               </w:rPr>
-              <w:instrText xml:space="preserve"> PAGEREF _Toc210322895 \h </w:instrText>
+              <w:instrText xml:space="preserve"> PAGEREF _Toc210412251 \h </w:instrText>
             </w:r>
             <w:r>
               <w:rPr>
@@ -868,14 +862,13 @@
             <w:tabs>
               <w:tab w:val="right" w:leader="dot" w:pos="9350"/>
             </w:tabs>
-            <w:jc w:val="both"/>
             <w:rPr>
               <w:rFonts w:eastAsiaTheme="minorEastAsia"/>
               <w:noProof/>
               <w:lang w:eastAsia="es-CO"/>
             </w:rPr>
           </w:pPr>
-          <w:hyperlink w:anchor="_Toc210322896" w:history="1">
+          <w:hyperlink w:anchor="_Toc210412252" w:history="1">
             <w:r>
               <w:rPr>
                 <w:rStyle w:val="Hipervnculo"/>
@@ -903,7 +896,7 @@
                 <w:noProof/>
                 <w:webHidden/>
               </w:rPr>
-              <w:instrText xml:space="preserve"> PAGEREF _Toc210322896 \h </w:instrText>
+              <w:instrText xml:space="preserve"> PAGEREF _Toc210412252 \h </w:instrText>
             </w:r>
             <w:r>
               <w:rPr>
@@ -940,14 +933,13 @@
             <w:tabs>
               <w:tab w:val="right" w:leader="dot" w:pos="9350"/>
             </w:tabs>
-            <w:jc w:val="both"/>
             <w:rPr>
               <w:rFonts w:eastAsiaTheme="minorEastAsia"/>
               <w:noProof/>
               <w:lang w:eastAsia="es-CO"/>
             </w:rPr>
           </w:pPr>
-          <w:hyperlink w:anchor="_Toc210322897" w:history="1">
+          <w:hyperlink w:anchor="_Toc210412253" w:history="1">
             <w:r>
               <w:rPr>
                 <w:rStyle w:val="Hipervnculo"/>
@@ -975,7 +967,7 @@
                 <w:noProof/>
                 <w:webHidden/>
               </w:rPr>
-              <w:instrText xml:space="preserve"> PAGEREF _Toc210322897 \h </w:instrText>
+              <w:instrText xml:space="preserve"> PAGEREF _Toc210412253 \h </w:instrText>
             </w:r>
             <w:r>
               <w:rPr>
@@ -1012,14 +1004,13 @@
             <w:tabs>
               <w:tab w:val="right" w:leader="dot" w:pos="9350"/>
             </w:tabs>
-            <w:jc w:val="both"/>
             <w:rPr>
               <w:rFonts w:eastAsiaTheme="minorEastAsia"/>
               <w:noProof/>
               <w:lang w:eastAsia="es-CO"/>
             </w:rPr>
           </w:pPr>
-          <w:hyperlink w:anchor="_Toc210322898" w:history="1">
+          <w:hyperlink w:anchor="_Toc210412254" w:history="1">
             <w:r>
               <w:rPr>
                 <w:rStyle w:val="Hipervnculo"/>
@@ -1047,7 +1038,7 @@
                 <w:noProof/>
                 <w:webHidden/>
               </w:rPr>
-              <w:instrText xml:space="preserve"> PAGEREF _Toc210322898 \h </w:instrText>
+              <w:instrText xml:space="preserve"> PAGEREF _Toc210412254 \h </w:instrText>
             </w:r>
             <w:r>
               <w:rPr>
@@ -1084,14 +1075,13 @@
             <w:tabs>
               <w:tab w:val="right" w:leader="dot" w:pos="9350"/>
             </w:tabs>
-            <w:jc w:val="both"/>
             <w:rPr>
               <w:rFonts w:eastAsiaTheme="minorEastAsia"/>
               <w:noProof/>
               <w:lang w:eastAsia="es-CO"/>
             </w:rPr>
           </w:pPr>
-          <w:hyperlink w:anchor="_Toc210322899" w:history="1">
+          <w:hyperlink w:anchor="_Toc210412255" w:history="1">
             <w:r>
               <w:rPr>
                 <w:rStyle w:val="Hipervnculo"/>
@@ -1119,7 +1109,7 @@
                 <w:noProof/>
                 <w:webHidden/>
               </w:rPr>
-              <w:instrText xml:space="preserve"> PAGEREF _Toc210322899 \h </w:instrText>
+              <w:instrText xml:space="preserve"> PAGEREF _Toc210412255 \h </w:instrText>
             </w:r>
             <w:r>
               <w:rPr>
@@ -1156,14 +1146,13 @@
             <w:tabs>
               <w:tab w:val="right" w:leader="dot" w:pos="9350"/>
             </w:tabs>
-            <w:jc w:val="both"/>
             <w:rPr>
               <w:rFonts w:eastAsiaTheme="minorEastAsia"/>
               <w:noProof/>
               <w:lang w:eastAsia="es-CO"/>
             </w:rPr>
           </w:pPr>
-          <w:hyperlink w:anchor="_Toc210322900" w:history="1">
+          <w:hyperlink w:anchor="_Toc210412256" w:history="1">
             <w:r>
               <w:rPr>
                 <w:rStyle w:val="Hipervnculo"/>
@@ -1191,7 +1180,7 @@
                 <w:noProof/>
                 <w:webHidden/>
               </w:rPr>
-              <w:instrText xml:space="preserve"> PAGEREF _Toc210322900 \h </w:instrText>
+              <w:instrText xml:space="preserve"> PAGEREF _Toc210412256 \h </w:instrText>
             </w:r>
             <w:r>
               <w:rPr>
@@ -1228,20 +1217,90 @@
             <w:tabs>
               <w:tab w:val="right" w:leader="dot" w:pos="9350"/>
             </w:tabs>
-            <w:jc w:val="both"/>
             <w:rPr>
               <w:rFonts w:eastAsiaTheme="minorEastAsia"/>
               <w:noProof/>
               <w:lang w:eastAsia="es-CO"/>
             </w:rPr>
           </w:pPr>
-          <w:hyperlink w:anchor="_Toc210322901" w:history="1">
+          <w:hyperlink w:anchor="_Toc210412257" w:history="1">
             <w:r>
               <w:rPr>
                 <w:rStyle w:val="Hipervnculo"/>
                 <w:rFonts w:ascii="Arial" w:hAnsi="Arial" w:cs="Arial"/>
                 <w:noProof/>
               </w:rPr>
+              <w:t>Historias de usuario</w:t>
+            </w:r>
+            <w:r>
+              <w:rPr>
+                <w:noProof/>
+                <w:webHidden/>
+              </w:rPr>
+              <w:tab/>
+            </w:r>
+            <w:r>
+              <w:rPr>
+                <w:noProof/>
+                <w:webHidden/>
+              </w:rPr>
+              <w:fldChar w:fldCharType="begin"/>
+            </w:r>
+            <w:r>
+              <w:rPr>
+                <w:noProof/>
+                <w:webHidden/>
+              </w:rPr>
+              <w:instrText xml:space="preserve"> PAGEREF _Toc210412257 \h </w:instrText>
+            </w:r>
+            <w:r>
+              <w:rPr>
+                <w:noProof/>
+                <w:webHidden/>
+              </w:rPr>
+            </w:r>
+            <w:r>
+              <w:rPr>
+                <w:noProof/>
+                <w:webHidden/>
+              </w:rPr>
+              <w:fldChar w:fldCharType="separate"/>
+            </w:r>
+            <w:r>
+              <w:rPr>
+                <w:noProof/>
+                <w:webHidden/>
+              </w:rPr>
+              <w:t>13</w:t>
+            </w:r>
+            <w:r>
+              <w:rPr>
+                <w:noProof/>
+                <w:webHidden/>
+              </w:rPr>
+              <w:fldChar w:fldCharType="end"/>
+            </w:r>
+          </w:hyperlink>
+        </w:p>
+        <w:p>
+          <w:pPr>
+            <w:pStyle w:val="TDC1"/>
+            <w:tabs>
+              <w:tab w:val="right" w:leader="dot" w:pos="9350"/>
+            </w:tabs>
+            <w:rPr>
+              <w:rFonts w:eastAsiaTheme="minorEastAsia"/>
+              <w:noProof/>
+              <w:lang w:eastAsia="es-CO"/>
+            </w:rPr>
+          </w:pPr>
+          <w:hyperlink w:anchor="_Toc210412258" w:history="1">
+            <w:r>
+              <w:rPr>
+                <w:rStyle w:val="Hipervnculo"/>
+                <w:rFonts w:ascii="Arial" w:hAnsi="Arial" w:cs="Arial"/>
+                <w:noProof/>
+              </w:rPr>
               <w:t>Requerimientos funcionales</w:t>
             </w:r>
             <w:r>
@@ -1263,7 +1322,7 @@
                 <w:noProof/>
                 <w:webHidden/>
               </w:rPr>
-              <w:instrText xml:space="preserve"> PAGEREF _Toc210322901 \h </w:instrText>
+              <w:instrText xml:space="preserve"> PAGEREF _Toc210412258 \h </w:instrText>
             </w:r>
             <w:r>
               <w:rPr>
@@ -1283,7 +1342,78 @@
                 <w:noProof/>
                 <w:webHidden/>
               </w:rPr>
-              <w:t>13</w:t>
+              <w:t>14</w:t>
+            </w:r>
+            <w:r>
+              <w:rPr>
+                <w:noProof/>
+                <w:webHidden/>
+              </w:rPr>
+              <w:fldChar w:fldCharType="end"/>
+            </w:r>
+          </w:hyperlink>
+        </w:p>
+        <w:p>
+          <w:pPr>
+            <w:pStyle w:val="TDC1"/>
+            <w:tabs>
+              <w:tab w:val="right" w:leader="dot" w:pos="9350"/>
+            </w:tabs>
+            <w:rPr>
+              <w:rFonts w:eastAsiaTheme="minorEastAsia"/>
+              <w:noProof/>
+              <w:lang w:eastAsia="es-CO"/>
+            </w:rPr>
+          </w:pPr>
+          <w:hyperlink w:anchor="_Toc210412259" w:history="1">
+            <w:r>
+              <w:rPr>
+                <w:rStyle w:val="Hipervnculo"/>
+                <w:rFonts w:ascii="Arial" w:hAnsi="Arial" w:cs="Arial"/>
+                <w:noProof/>
+              </w:rPr>
+              <w:t>Github</w:t>
+            </w:r>
+            <w:r>
+              <w:rPr>
+                <w:noProof/>
+                <w:webHidden/>
+              </w:rPr>
+              <w:tab/>
+            </w:r>
+            <w:r>
+              <w:rPr>
+                <w:noProof/>
+                <w:webHidden/>
+              </w:rPr>
+              <w:fldChar w:fldCharType="begin"/>
+            </w:r>
+            <w:r>
+              <w:rPr>
+                <w:noProof/>
+                <w:webHidden/>
+              </w:rPr>
+              <w:instrText xml:space="preserve"> PAGEREF _Toc210412259 \h </w:instrText>
+            </w:r>
+            <w:r>
+              <w:rPr>
+                <w:noProof/>
+                <w:webHidden/>
+              </w:rPr>
+            </w:r>
+            <w:r>
+              <w:rPr>
+                <w:noProof/>
+                <w:webHidden/>
+              </w:rPr>
+              <w:fldChar w:fldCharType="separate"/>
+            </w:r>
+            <w:r>
+              <w:rPr>
+                <w:noProof/>
+                <w:webHidden/>
+              </w:rPr>
+              <w:t>17</w:t>
             </w:r>
             <w:r>
               <w:rPr>
@@ -1346,7 +1476,7 @@
           <w:szCs w:val="24"/>
         </w:rPr>
       </w:pPr>
-      <w:bookmarkStart w:id="0" w:name="_Toc210322890"/>
+      <w:bookmarkStart w:id="0" w:name="_Toc210412246"/>
       <w:r>
         <w:rPr>
           <w:rFonts w:ascii="Arial" w:hAnsi="Arial" w:cs="Arial"/>
@@ -1396,7 +1526,7 @@
           <w:szCs w:val="24"/>
         </w:rPr>
       </w:pPr>
-      <w:bookmarkStart w:id="1" w:name="_Toc210322891"/>
+      <w:bookmarkStart w:id="1" w:name="_Toc210412247"/>
       <w:r>
         <w:rPr>
           <w:rFonts w:ascii="Arial" w:hAnsi="Arial" w:cs="Arial"/>
@@ -1456,7 +1586,7 @@
           <w:szCs w:val="24"/>
         </w:rPr>
       </w:pPr>
-      <w:bookmarkStart w:id="2" w:name="_Toc210322892"/>
+      <w:bookmarkStart w:id="2" w:name="_Toc210412248"/>
       <w:r>
         <w:rPr>
           <w:rFonts w:ascii="Arial" w:hAnsi="Arial" w:cs="Arial"/>
@@ -1526,7 +1656,7 @@
           <w:szCs w:val="24"/>
         </w:rPr>
       </w:pPr>
-      <w:bookmarkStart w:id="4" w:name="_Toc210322893"/>
+      <w:bookmarkStart w:id="4" w:name="_Toc210412249"/>
       <w:r>
         <w:rPr>
           <w:rFonts w:ascii="Arial" w:hAnsi="Arial" w:cs="Arial"/>
@@ -1550,7 +1680,7 @@
           <w:szCs w:val="24"/>
         </w:rPr>
       </w:pPr>
-      <w:bookmarkStart w:id="5" w:name="_Toc210322894"/>
+      <w:bookmarkStart w:id="5" w:name="_Toc210412250"/>
       <w:r>
         <w:rPr>
           <w:rFonts w:ascii="Arial" w:hAnsi="Arial" w:cs="Arial"/>
@@ -1601,7 +1731,7 @@
           <w:szCs w:val="24"/>
         </w:rPr>
       </w:pPr>
-      <w:bookmarkStart w:id="6" w:name="_Toc210322895"/>
+      <w:bookmarkStart w:id="6" w:name="_Toc210412251"/>
       <w:r>
         <w:rPr>
           <w:rFonts w:ascii="Arial" w:hAnsi="Arial" w:cs="Arial"/>
@@ -1711,7 +1841,7 @@
           <w:szCs w:val="24"/>
         </w:rPr>
       </w:pPr>
-      <w:bookmarkStart w:id="7" w:name="_Toc210322896"/>
+      <w:bookmarkStart w:id="7" w:name="_Toc210412252"/>
       <w:r>
         <w:rPr>
           <w:rFonts w:ascii="Arial" w:hAnsi="Arial" w:cs="Arial"/>
@@ -1783,7 +1913,7 @@
           <w:szCs w:val="24"/>
         </w:rPr>
       </w:pPr>
-      <w:bookmarkStart w:id="9" w:name="_Toc210322897"/>
+      <w:bookmarkStart w:id="9" w:name="_Toc210412253"/>
       <w:r>
         <w:rPr>
           <w:rFonts w:ascii="Arial" w:hAnsi="Arial" w:cs="Arial"/>
@@ -1917,7 +2047,7 @@
           <w:szCs w:val="24"/>
         </w:rPr>
       </w:pPr>
-      <w:bookmarkStart w:id="10" w:name="_Toc210322898"/>
+      <w:bookmarkStart w:id="10" w:name="_Toc210412254"/>
       <w:r>
         <w:rPr>
           <w:rFonts w:ascii="Arial" w:hAnsi="Arial" w:cs="Arial"/>
@@ -2515,7 +2645,7 @@
           <w:szCs w:val="24"/>
         </w:rPr>
       </w:pPr>
-      <w:bookmarkStart w:id="12" w:name="_Toc210322899"/>
+      <w:bookmarkStart w:id="12" w:name="_Toc210412255"/>
       <w:r>
         <w:rPr>
           <w:rFonts w:ascii="Arial" w:hAnsi="Arial" w:cs="Arial"/>
@@ -3234,7 +3364,7 @@
           <w:szCs w:val="24"/>
         </w:rPr>
       </w:pPr>
-      <w:bookmarkStart w:id="13" w:name="_Toc210322900"/>
+      <w:bookmarkStart w:id="13" w:name="_Toc210412256"/>
       <w:r>
         <w:rPr>
           <w:rFonts w:ascii="Arial" w:hAnsi="Arial" w:cs="Arial"/>
@@ -5815,7 +5945,7 @@
           <w:szCs w:val="24"/>
         </w:rPr>
       </w:pPr>
-      <w:bookmarkStart w:id="14" w:name="_Toc210322901"/>
+      <w:bookmarkStart w:id="14" w:name="_Toc210412257"/>
       <w:r>
         <w:rPr>
           <w:rFonts w:ascii="Arial" w:hAnsi="Arial" w:cs="Arial"/>
@@ -5826,6 +5956,7 @@
         <w:lastRenderedPageBreak/>
         <w:t>Historias de usuario</w:t>
       </w:r>
+      <w:bookmarkEnd w:id="14"/>
     </w:p>
     <w:p>
       <w:pPr>
@@ -5859,6 +5990,7 @@
           <w:szCs w:val="24"/>
         </w:rPr>
       </w:pPr>
+      <w:bookmarkStart w:id="15" w:name="_Toc210412258"/>
       <w:r>
         <w:rPr>
           <w:rFonts w:ascii="Arial" w:hAnsi="Arial" w:cs="Arial"/>
@@ -5869,7 +6001,7 @@
         <w:lastRenderedPageBreak/>
         <w:t>Requerimientos funcionales</w:t>
       </w:r>
-      <w:bookmarkEnd w:id="14"/>
+      <w:bookmarkEnd w:id="15"/>
     </w:p>
     <w:tbl>
       <w:tblPr>
@@ -8233,6 +8365,48 @@
     </w:p>
     <w:p>
       <w:pPr>
+        <w:rPr>
+          <w:rFonts w:ascii="Arial" w:hAnsi="Arial" w:cs="Arial"/>
+          <w:sz w:val="24"/>
+          <w:szCs w:val="24"/>
+        </w:rPr>
+      </w:pPr>
+      <w:r>
+        <w:rPr>
+          <w:rFonts w:ascii="Arial" w:hAnsi="Arial" w:cs="Arial"/>
+          <w:sz w:val="24"/>
+          <w:szCs w:val="24"/>
+        </w:rPr>
+        <w:br w:type="page"/>
+      </w:r>
+    </w:p>
+    <w:p>
+      <w:pPr>
+        <w:pStyle w:val="Ttulo1"/>
+        <w:rPr>
+          <w:rFonts w:ascii="Arial" w:hAnsi="Arial" w:cs="Arial"/>
+          <w:color w:val="000000" w:themeColor="text1"/>
+          <w:sz w:val="24"/>
+          <w:szCs w:val="24"/>
+        </w:rPr>
+      </w:pPr>
+      <w:bookmarkStart w:id="16" w:name="_Toc210412259"/>
+      <w:proofErr w:type="spellStart"/>
+      <w:r>
+        <w:rPr>
+          <w:rFonts w:ascii="Arial" w:hAnsi="Arial" w:cs="Arial"/>
+          <w:color w:val="000000" w:themeColor="text1"/>
+          <w:sz w:val="24"/>
+          <w:szCs w:val="24"/>
+        </w:rPr>
+        <w:lastRenderedPageBreak/>
+        <w:t>Github</w:t>
+      </w:r>
+      <w:bookmarkEnd w:id="16"/>
+      <w:proofErr w:type="spellEnd"/>
+    </w:p>
+    <w:p>
+      <w:pPr>
         <w:jc w:val="both"/>
         <w:rPr>
           <w:rFonts w:ascii="Arial" w:hAnsi="Arial" w:cs="Arial"/>
@@ -8240,9 +8414,28 @@
           <w:szCs w:val="24"/>
         </w:rPr>
       </w:pPr>
+      <w:hyperlink r:id="rId9" w:history="1">
+        <w:r>
+          <w:rPr>
+            <w:rStyle w:val="Hipervnculo"/>
+            <w:rFonts w:ascii="Arial" w:hAnsi="Arial" w:cs="Arial"/>
+            <w:sz w:val="24"/>
+            <w:szCs w:val="24"/>
+          </w:rPr>
+          <w:t>https://github.com/maherrera603/analisis-y-diseno-de-sistemas</w:t>
+        </w:r>
+      </w:hyperlink>
+      <w:r>
+        <w:rPr>
+          <w:rFonts w:ascii="Arial" w:hAnsi="Arial" w:cs="Arial"/>
+          <w:sz w:val="24"/>
+          <w:szCs w:val="24"/>
+        </w:rPr>
+        <w:t xml:space="preserve"> </w:t>
+      </w:r>
     </w:p>
     <w:sectPr>
-      <w:headerReference w:type="default" r:id="rId9"/>
+      <w:headerReference w:type="default" r:id="rId10"/>
       <w:pgSz w:w="12240" w:h="15840"/>
       <w:pgMar w:top="1440" w:right="1440" w:bottom="1440" w:left="1440" w:header="708" w:footer="708" w:gutter="0"/>
       <w:cols w:space="708"/>

</xml_diff>